<commit_message>
Cap nhat Spring Boot
</commit_message>
<xml_diff>
--- a/019101025 - Do An Truong.docx
+++ b/019101025 - Do An Truong.docx
@@ -5213,7 +5213,6 @@
           <w:sz w:val="19"/>
           <w:szCs w:val="19"/>
           <w:u w:val="single"/>
-          <w:bdr w:val="none" w:color="auto" w:sz="0" w:space="0"/>
           <w:shd w:val="clear" w:fill="FFFFFF"/>
         </w:rPr>
         <w:drawing>
@@ -5641,7 +5640,6 @@
           <w:sz w:val="19"/>
           <w:szCs w:val="19"/>
           <w:u w:val="single"/>
-          <w:bdr w:val="none" w:color="auto" w:sz="0" w:space="0"/>
           <w:shd w:val="clear" w:fill="FFFFFF"/>
         </w:rPr>
         <w:drawing>
@@ -5944,7 +5942,6 @@
           <w:sz w:val="19"/>
           <w:szCs w:val="19"/>
           <w:u w:val="none"/>
-          <w:bdr w:val="none" w:color="auto" w:sz="0" w:space="0"/>
           <w:shd w:val="clear" w:fill="FFFFFF"/>
         </w:rPr>
         <w:drawing>
@@ -6769,7 +6766,6 @@
           <w:sz w:val="19"/>
           <w:szCs w:val="19"/>
           <w:u w:val="none"/>
-          <w:bdr w:val="none" w:color="auto" w:sz="0" w:space="0"/>
           <w:shd w:val="clear" w:fill="FFFFFF"/>
         </w:rPr>
         <w:drawing>
@@ -6889,7 +6885,6 @@
           <w:sz w:val="19"/>
           <w:szCs w:val="19"/>
           <w:u w:val="none"/>
-          <w:bdr w:val="none" w:color="auto" w:sz="0" w:space="0"/>
           <w:shd w:val="clear" w:fill="FFFFFF"/>
         </w:rPr>
       </w:pPr>
@@ -6904,7 +6899,6 @@
           <w:sz w:val="19"/>
           <w:szCs w:val="19"/>
           <w:u w:val="none"/>
-          <w:bdr w:val="none" w:color="auto" w:sz="0" w:space="0"/>
           <w:shd w:val="clear" w:fill="FFFFFF"/>
         </w:rPr>
         <w:drawing>
@@ -7207,7 +7201,6 @@
           <w:sz w:val="19"/>
           <w:szCs w:val="19"/>
           <w:u w:val="single"/>
-          <w:bdr w:val="none" w:color="auto" w:sz="0" w:space="0"/>
           <w:shd w:val="clear" w:fill="FFFFFF"/>
         </w:rPr>
         <w:drawing>
@@ -7254,8 +7247,6 @@
           </wp:inline>
         </w:drawing>
       </w:r>
-      <w:bookmarkStart w:id="0" w:name="_GoBack"/>
-      <w:bookmarkEnd w:id="0"/>
     </w:p>
     <w:p>
       <w:pPr>
@@ -10102,6 +10093,1761 @@
         </w:rPr>
         <w:t>Microservices là một kiến trúc có khả năng phân tách các thành phần của một ứng dụng (nguyên khối) thành các dịch vụ nhỏ hơn và có khả năng tự vận hành.</w:t>
       </w:r>
+    </w:p>
+    <w:p>
+      <w:pPr>
+        <w:pStyle w:val="2"/>
+        <w:keepNext w:val="0"/>
+        <w:keepLines w:val="0"/>
+        <w:widowControl/>
+        <w:suppressLineNumbers w:val="0"/>
+        <w:pBdr>
+          <w:bottom w:val="none" w:color="auto" w:sz="0" w:space="0"/>
+        </w:pBdr>
+        <w:shd w:val="clear" w:fill="FFFFFF"/>
+        <w:spacing w:before="288" w:beforeAutospacing="0" w:after="192" w:afterAutospacing="0" w:line="15" w:lineRule="atLeast"/>
+        <w:ind w:left="0" w:right="0" w:firstLine="0"/>
+        <w:rPr>
+          <w:rFonts w:ascii="Segoe UI" w:hAnsi="Segoe UI" w:eastAsia="Segoe UI" w:cs="Segoe UI"/>
+          <w:b/>
+          <w:bCs/>
+          <w:i w:val="0"/>
+          <w:iCs w:val="0"/>
+          <w:caps w:val="0"/>
+          <w:color w:val="24292F"/>
+          <w:spacing w:val="0"/>
+          <w:sz w:val="42"/>
+          <w:szCs w:val="42"/>
+        </w:rPr>
+      </w:pPr>
+      <w:r>
+        <w:rPr>
+          <w:rFonts w:hint="default" w:ascii="Segoe UI" w:hAnsi="Segoe UI" w:eastAsia="Segoe UI" w:cs="Segoe UI"/>
+          <w:b/>
+          <w:bCs/>
+          <w:i w:val="0"/>
+          <w:iCs w:val="0"/>
+          <w:caps w:val="0"/>
+          <w:color w:val="24292F"/>
+          <w:spacing w:val="0"/>
+          <w:sz w:val="42"/>
+          <w:szCs w:val="42"/>
+          <w:shd w:val="clear" w:fill="FFFFFF"/>
+        </w:rPr>
+        <w:t>Spring Boot</w:t>
+      </w:r>
+    </w:p>
+    <w:p>
+      <w:pPr>
+        <w:pStyle w:val="3"/>
+        <w:keepNext w:val="0"/>
+        <w:keepLines w:val="0"/>
+        <w:widowControl/>
+        <w:suppressLineNumbers w:val="0"/>
+        <w:pBdr>
+          <w:bottom w:val="none" w:color="auto" w:sz="0" w:space="0"/>
+        </w:pBdr>
+        <w:shd w:val="clear" w:fill="FFFFFF"/>
+        <w:spacing w:before="288" w:beforeAutospacing="0" w:after="192" w:afterAutospacing="0" w:line="15" w:lineRule="atLeast"/>
+        <w:ind w:left="0" w:firstLine="0"/>
+        <w:rPr>
+          <w:rFonts w:hint="default" w:ascii="Segoe UI" w:hAnsi="Segoe UI" w:eastAsia="Segoe UI" w:cs="Segoe UI"/>
+          <w:b/>
+          <w:bCs/>
+          <w:i w:val="0"/>
+          <w:iCs w:val="0"/>
+          <w:caps w:val="0"/>
+          <w:color w:val="24292F"/>
+          <w:spacing w:val="0"/>
+          <w:sz w:val="31"/>
+          <w:szCs w:val="31"/>
+        </w:rPr>
+      </w:pPr>
+      <w:r>
+        <w:rPr>
+          <w:rFonts w:hint="default" w:ascii="Segoe UI" w:hAnsi="Segoe UI" w:eastAsia="Segoe UI" w:cs="Segoe UI"/>
+          <w:b/>
+          <w:bCs/>
+          <w:i w:val="0"/>
+          <w:iCs w:val="0"/>
+          <w:caps w:val="0"/>
+          <w:spacing w:val="0"/>
+          <w:sz w:val="31"/>
+          <w:szCs w:val="31"/>
+          <w:u w:val="none"/>
+          <w:shd w:val="clear" w:fill="FFFFFF"/>
+        </w:rPr>
+        <w:fldChar w:fldCharType="begin"/>
+      </w:r>
+      <w:r>
+        <w:rPr>
+          <w:rFonts w:hint="default" w:ascii="Segoe UI" w:hAnsi="Segoe UI" w:eastAsia="Segoe UI" w:cs="Segoe UI"/>
+          <w:b/>
+          <w:bCs/>
+          <w:i w:val="0"/>
+          <w:iCs w:val="0"/>
+          <w:caps w:val="0"/>
+          <w:spacing w:val="0"/>
+          <w:sz w:val="31"/>
+          <w:szCs w:val="31"/>
+          <w:u w:val="none"/>
+          <w:shd w:val="clear" w:fill="FFFFFF"/>
+        </w:rPr>
+        <w:instrText xml:space="preserve"> HYPERLINK "https://github.com/TruongDoo/Milo/blob/main/019101025 - Do An Truong.md" \l "spring-framework-l%C3%A0-g%C3%AC" </w:instrText>
+      </w:r>
+      <w:r>
+        <w:rPr>
+          <w:rFonts w:hint="default" w:ascii="Segoe UI" w:hAnsi="Segoe UI" w:eastAsia="Segoe UI" w:cs="Segoe UI"/>
+          <w:b/>
+          <w:bCs/>
+          <w:i w:val="0"/>
+          <w:iCs w:val="0"/>
+          <w:caps w:val="0"/>
+          <w:spacing w:val="0"/>
+          <w:sz w:val="31"/>
+          <w:szCs w:val="31"/>
+          <w:u w:val="none"/>
+          <w:shd w:val="clear" w:fill="FFFFFF"/>
+        </w:rPr>
+        <w:fldChar w:fldCharType="separate"/>
+      </w:r>
+      <w:r>
+        <w:rPr>
+          <w:rFonts w:hint="default" w:ascii="Segoe UI" w:hAnsi="Segoe UI" w:eastAsia="Segoe UI" w:cs="Segoe UI"/>
+          <w:b/>
+          <w:bCs/>
+          <w:i w:val="0"/>
+          <w:iCs w:val="0"/>
+          <w:caps w:val="0"/>
+          <w:spacing w:val="0"/>
+          <w:sz w:val="31"/>
+          <w:szCs w:val="31"/>
+          <w:u w:val="none"/>
+          <w:shd w:val="clear" w:fill="FFFFFF"/>
+        </w:rPr>
+        <w:fldChar w:fldCharType="end"/>
+      </w:r>
+      <w:r>
+        <w:rPr>
+          <w:rFonts w:hint="default" w:ascii="Segoe UI" w:hAnsi="Segoe UI" w:eastAsia="Segoe UI" w:cs="Segoe UI"/>
+          <w:b/>
+          <w:bCs/>
+          <w:i w:val="0"/>
+          <w:iCs w:val="0"/>
+          <w:caps w:val="0"/>
+          <w:color w:val="24292F"/>
+          <w:spacing w:val="0"/>
+          <w:sz w:val="31"/>
+          <w:szCs w:val="31"/>
+          <w:shd w:val="clear" w:fill="FFFFFF"/>
+        </w:rPr>
+        <w:t>Spring framework là gì?</w:t>
+      </w:r>
+    </w:p>
+    <w:p>
+      <w:pPr>
+        <w:pStyle w:val="10"/>
+        <w:keepNext w:val="0"/>
+        <w:keepLines w:val="0"/>
+        <w:widowControl/>
+        <w:suppressLineNumbers w:val="0"/>
+        <w:shd w:val="clear" w:fill="FFFFFF"/>
+        <w:spacing w:before="0" w:beforeAutospacing="0" w:after="192" w:afterAutospacing="0"/>
+        <w:ind w:left="0" w:firstLine="0"/>
+        <w:rPr>
+          <w:rFonts w:hint="default" w:ascii="Segoe UI" w:hAnsi="Segoe UI" w:eastAsia="Segoe UI" w:cs="Segoe UI"/>
+          <w:i w:val="0"/>
+          <w:iCs w:val="0"/>
+          <w:caps w:val="0"/>
+          <w:color w:val="24292F"/>
+          <w:spacing w:val="0"/>
+          <w:sz w:val="19"/>
+          <w:szCs w:val="19"/>
+        </w:rPr>
+      </w:pPr>
+      <w:r>
+        <w:rPr>
+          <w:rFonts w:hint="default" w:ascii="Segoe UI" w:hAnsi="Segoe UI" w:eastAsia="Segoe UI" w:cs="Segoe UI"/>
+          <w:i w:val="0"/>
+          <w:iCs w:val="0"/>
+          <w:caps w:val="0"/>
+          <w:color w:val="24292F"/>
+          <w:spacing w:val="0"/>
+          <w:sz w:val="19"/>
+          <w:szCs w:val="19"/>
+          <w:shd w:val="clear" w:fill="FFFFFF"/>
+        </w:rPr>
+        <w:t>Spring là một framework được ra đời để giúp các nhà phát triển có thể xây dựng hệ thống và chạy ứng dụng trên JVM một cách thuận tiện, đơn giản và nhanh chóng. Đây là một mã nguồn mở được phát triển và rất nhiều người sử dụng.</w:t>
+      </w:r>
+    </w:p>
+    <w:p>
+      <w:pPr>
+        <w:pStyle w:val="10"/>
+        <w:keepNext w:val="0"/>
+        <w:keepLines w:val="0"/>
+        <w:widowControl/>
+        <w:suppressLineNumbers w:val="0"/>
+        <w:shd w:val="clear" w:fill="FFFFFF"/>
+        <w:spacing w:before="0" w:beforeAutospacing="0" w:after="192" w:afterAutospacing="0"/>
+        <w:ind w:left="0" w:firstLine="0"/>
+        <w:rPr>
+          <w:rFonts w:hint="default" w:ascii="Segoe UI" w:hAnsi="Segoe UI" w:eastAsia="Segoe UI" w:cs="Segoe UI"/>
+          <w:i w:val="0"/>
+          <w:iCs w:val="0"/>
+          <w:caps w:val="0"/>
+          <w:color w:val="24292F"/>
+          <w:spacing w:val="0"/>
+          <w:sz w:val="19"/>
+          <w:szCs w:val="19"/>
+        </w:rPr>
+      </w:pPr>
+      <w:r>
+        <w:rPr>
+          <w:rFonts w:hint="default" w:ascii="Segoe UI" w:hAnsi="Segoe UI" w:eastAsia="Segoe UI" w:cs="Segoe UI"/>
+          <w:i w:val="0"/>
+          <w:iCs w:val="0"/>
+          <w:caps w:val="0"/>
+          <w:color w:val="24292F"/>
+          <w:spacing w:val="0"/>
+          <w:sz w:val="19"/>
+          <w:szCs w:val="19"/>
+          <w:shd w:val="clear" w:fill="FFFFFF"/>
+        </w:rPr>
+        <w:t>Spring framework là tập hợp gồm rất nhiều các dự án nhỏ khác nhau như: Spring MVC (sử dụng để xây dựng các ứng dụng trên nền tảng web), Spring Data, Spring Boot,…</w:t>
+      </w:r>
+    </w:p>
+    <w:p>
+      <w:pPr>
+        <w:pStyle w:val="3"/>
+        <w:keepNext w:val="0"/>
+        <w:keepLines w:val="0"/>
+        <w:widowControl/>
+        <w:suppressLineNumbers w:val="0"/>
+        <w:pBdr>
+          <w:bottom w:val="none" w:color="auto" w:sz="0" w:space="0"/>
+        </w:pBdr>
+        <w:shd w:val="clear" w:fill="FFFFFF"/>
+        <w:spacing w:before="288" w:beforeAutospacing="0" w:after="192" w:afterAutospacing="0" w:line="15" w:lineRule="atLeast"/>
+        <w:ind w:left="0" w:firstLine="0"/>
+        <w:rPr>
+          <w:rFonts w:hint="default" w:ascii="Segoe UI" w:hAnsi="Segoe UI" w:eastAsia="Segoe UI" w:cs="Segoe UI"/>
+          <w:b/>
+          <w:bCs/>
+          <w:i w:val="0"/>
+          <w:iCs w:val="0"/>
+          <w:caps w:val="0"/>
+          <w:color w:val="24292F"/>
+          <w:spacing w:val="0"/>
+          <w:sz w:val="31"/>
+          <w:szCs w:val="31"/>
+        </w:rPr>
+      </w:pPr>
+      <w:r>
+        <w:rPr>
+          <w:rFonts w:hint="default" w:ascii="Segoe UI" w:hAnsi="Segoe UI" w:eastAsia="Segoe UI" w:cs="Segoe UI"/>
+          <w:b/>
+          <w:bCs/>
+          <w:i w:val="0"/>
+          <w:iCs w:val="0"/>
+          <w:caps w:val="0"/>
+          <w:spacing w:val="0"/>
+          <w:sz w:val="31"/>
+          <w:szCs w:val="31"/>
+          <w:u w:val="none"/>
+          <w:shd w:val="clear" w:fill="FFFFFF"/>
+        </w:rPr>
+        <w:fldChar w:fldCharType="begin"/>
+      </w:r>
+      <w:r>
+        <w:rPr>
+          <w:rFonts w:hint="default" w:ascii="Segoe UI" w:hAnsi="Segoe UI" w:eastAsia="Segoe UI" w:cs="Segoe UI"/>
+          <w:b/>
+          <w:bCs/>
+          <w:i w:val="0"/>
+          <w:iCs w:val="0"/>
+          <w:caps w:val="0"/>
+          <w:spacing w:val="0"/>
+          <w:sz w:val="31"/>
+          <w:szCs w:val="31"/>
+          <w:u w:val="none"/>
+          <w:shd w:val="clear" w:fill="FFFFFF"/>
+        </w:rPr>
+        <w:instrText xml:space="preserve"> HYPERLINK "https://github.com/TruongDoo/Milo/blob/main/019101025 - Do An Truong.md" \l "spring-boot-l%C3%A0-g%C3%AC" </w:instrText>
+      </w:r>
+      <w:r>
+        <w:rPr>
+          <w:rFonts w:hint="default" w:ascii="Segoe UI" w:hAnsi="Segoe UI" w:eastAsia="Segoe UI" w:cs="Segoe UI"/>
+          <w:b/>
+          <w:bCs/>
+          <w:i w:val="0"/>
+          <w:iCs w:val="0"/>
+          <w:caps w:val="0"/>
+          <w:spacing w:val="0"/>
+          <w:sz w:val="31"/>
+          <w:szCs w:val="31"/>
+          <w:u w:val="none"/>
+          <w:shd w:val="clear" w:fill="FFFFFF"/>
+        </w:rPr>
+        <w:fldChar w:fldCharType="separate"/>
+      </w:r>
+      <w:r>
+        <w:rPr>
+          <w:rFonts w:hint="default" w:ascii="Segoe UI" w:hAnsi="Segoe UI" w:eastAsia="Segoe UI" w:cs="Segoe UI"/>
+          <w:b/>
+          <w:bCs/>
+          <w:i w:val="0"/>
+          <w:iCs w:val="0"/>
+          <w:caps w:val="0"/>
+          <w:spacing w:val="0"/>
+          <w:sz w:val="31"/>
+          <w:szCs w:val="31"/>
+          <w:u w:val="none"/>
+          <w:shd w:val="clear" w:fill="FFFFFF"/>
+        </w:rPr>
+        <w:fldChar w:fldCharType="end"/>
+      </w:r>
+      <w:r>
+        <w:rPr>
+          <w:rFonts w:hint="default" w:ascii="Segoe UI" w:hAnsi="Segoe UI" w:eastAsia="Segoe UI" w:cs="Segoe UI"/>
+          <w:b/>
+          <w:bCs/>
+          <w:i w:val="0"/>
+          <w:iCs w:val="0"/>
+          <w:caps w:val="0"/>
+          <w:color w:val="24292F"/>
+          <w:spacing w:val="0"/>
+          <w:sz w:val="31"/>
+          <w:szCs w:val="31"/>
+          <w:shd w:val="clear" w:fill="FFFFFF"/>
+        </w:rPr>
+        <w:t>Spring Boot là gì?</w:t>
+      </w:r>
+    </w:p>
+    <w:p>
+      <w:pPr>
+        <w:pStyle w:val="10"/>
+        <w:keepNext w:val="0"/>
+        <w:keepLines w:val="0"/>
+        <w:widowControl/>
+        <w:suppressLineNumbers w:val="0"/>
+        <w:shd w:val="clear" w:fill="FFFFFF"/>
+        <w:spacing w:before="0" w:beforeAutospacing="0" w:after="192" w:afterAutospacing="0"/>
+        <w:ind w:left="0" w:firstLine="0"/>
+        <w:rPr>
+          <w:rFonts w:hint="default" w:ascii="Segoe UI" w:hAnsi="Segoe UI" w:eastAsia="Segoe UI" w:cs="Segoe UI"/>
+          <w:i w:val="0"/>
+          <w:iCs w:val="0"/>
+          <w:caps w:val="0"/>
+          <w:color w:val="24292F"/>
+          <w:spacing w:val="0"/>
+          <w:sz w:val="19"/>
+          <w:szCs w:val="19"/>
+        </w:rPr>
+      </w:pPr>
+      <w:r>
+        <w:rPr>
+          <w:rFonts w:hint="default" w:ascii="Segoe UI" w:hAnsi="Segoe UI" w:eastAsia="Segoe UI" w:cs="Segoe UI"/>
+          <w:i w:val="0"/>
+          <w:iCs w:val="0"/>
+          <w:caps w:val="0"/>
+          <w:color w:val="24292F"/>
+          <w:spacing w:val="0"/>
+          <w:sz w:val="19"/>
+          <w:szCs w:val="19"/>
+          <w:shd w:val="clear" w:fill="FFFFFF"/>
+        </w:rPr>
+        <w:t>Spring Boot là một dự án phát triển bởi JAV (ngôn ngữ java) trong hệ sinh thái Spring framework. Nó giúp cho các lập trình viên chúng ta đơn giản hóa quá trình lập trình một ứng dụng với Spring, chỉ tập trung vào việc phát triển business cho ứng dụng.</w:t>
+      </w:r>
+    </w:p>
+    <w:p>
+      <w:pPr>
+        <w:pStyle w:val="10"/>
+        <w:keepNext w:val="0"/>
+        <w:keepLines w:val="0"/>
+        <w:widowControl/>
+        <w:suppressLineNumbers w:val="0"/>
+        <w:shd w:val="clear" w:fill="FFFFFF"/>
+        <w:spacing w:before="0" w:beforeAutospacing="0" w:after="192" w:afterAutospacing="0"/>
+        <w:ind w:left="0" w:firstLine="0"/>
+        <w:rPr>
+          <w:rFonts w:hint="default" w:ascii="Segoe UI" w:hAnsi="Segoe UI" w:eastAsia="Segoe UI" w:cs="Segoe UI"/>
+          <w:i w:val="0"/>
+          <w:iCs w:val="0"/>
+          <w:caps w:val="0"/>
+          <w:color w:val="24292F"/>
+          <w:spacing w:val="0"/>
+          <w:sz w:val="19"/>
+          <w:szCs w:val="19"/>
+        </w:rPr>
+      </w:pPr>
+      <w:r>
+        <w:rPr>
+          <w:rFonts w:hint="default" w:ascii="Segoe UI" w:hAnsi="Segoe UI" w:eastAsia="Segoe UI" w:cs="Segoe UI"/>
+          <w:i w:val="0"/>
+          <w:iCs w:val="0"/>
+          <w:caps w:val="0"/>
+          <w:color w:val="24292F"/>
+          <w:spacing w:val="0"/>
+          <w:sz w:val="19"/>
+          <w:szCs w:val="19"/>
+          <w:shd w:val="clear" w:fill="FFFFFF"/>
+        </w:rPr>
+        <w:t>Spring Boot là một Java framework được phát triển bởi Pivital Team dựa trên Java framework mã nguồn mở để tạo ra các microservice, nhằm mục đích xây dựng các ứng dụng Spring độc lập một cách nhanh chóng và có khả năng thực thi ngay.</w:t>
+      </w:r>
+    </w:p>
+    <w:p>
+      <w:pPr>
+        <w:pStyle w:val="10"/>
+        <w:keepNext w:val="0"/>
+        <w:keepLines w:val="0"/>
+        <w:widowControl/>
+        <w:suppressLineNumbers w:val="0"/>
+        <w:shd w:val="clear" w:fill="FFFFFF"/>
+        <w:spacing w:before="0" w:beforeAutospacing="0" w:after="192" w:afterAutospacing="0"/>
+        <w:ind w:left="0" w:firstLine="0"/>
+        <w:rPr>
+          <w:rFonts w:hint="default" w:ascii="Segoe UI" w:hAnsi="Segoe UI" w:eastAsia="Segoe UI" w:cs="Segoe UI"/>
+          <w:i w:val="0"/>
+          <w:iCs w:val="0"/>
+          <w:caps w:val="0"/>
+          <w:color w:val="24292F"/>
+          <w:spacing w:val="0"/>
+          <w:sz w:val="19"/>
+          <w:szCs w:val="19"/>
+        </w:rPr>
+      </w:pPr>
+      <w:r>
+        <w:rPr>
+          <w:rFonts w:hint="default" w:ascii="Segoe UI" w:hAnsi="Segoe UI" w:eastAsia="Segoe UI" w:cs="Segoe UI"/>
+          <w:i w:val="0"/>
+          <w:iCs w:val="0"/>
+          <w:caps w:val="0"/>
+          <w:color w:val="auto"/>
+          <w:spacing w:val="0"/>
+          <w:sz w:val="19"/>
+          <w:szCs w:val="19"/>
+          <w:u w:val="none"/>
+          <w:bdr w:val="none" w:color="auto" w:sz="0" w:space="0"/>
+          <w:shd w:val="clear" w:fill="FFFFFF"/>
+        </w:rPr>
+        <w:drawing>
+          <wp:inline distT="0" distB="0" distL="114300" distR="114300">
+            <wp:extent cx="5248910" cy="2919730"/>
+            <wp:effectExtent l="0" t="0" r="8890" b="6350"/>
+            <wp:docPr id="4" name="Picture 3" descr="IMG_256">
+              <a:hlinkClick xmlns:a="http://schemas.openxmlformats.org/drawingml/2006/main" r:id="rId34"/>
+            </wp:docPr>
+            <wp:cNvGraphicFramePr>
+              <a:graphicFrameLocks xmlns:a="http://schemas.openxmlformats.org/drawingml/2006/main" noChangeAspect="1"/>
+            </wp:cNvGraphicFramePr>
+            <a:graphic xmlns:a="http://schemas.openxmlformats.org/drawingml/2006/main">
+              <a:graphicData uri="http://schemas.openxmlformats.org/drawingml/2006/picture">
+                <pic:pic xmlns:pic="http://schemas.openxmlformats.org/drawingml/2006/picture">
+                  <pic:nvPicPr>
+                    <pic:cNvPr id="4" name="Picture 3" descr="IMG_256"/>
+                    <pic:cNvPicPr>
+                      <a:picLocks noChangeAspect="1"/>
+                    </pic:cNvPicPr>
+                  </pic:nvPicPr>
+                  <pic:blipFill>
+                    <a:blip r:embed="rId35"/>
+                    <a:stretch>
+                      <a:fillRect/>
+                    </a:stretch>
+                  </pic:blipFill>
+                  <pic:spPr>
+                    <a:xfrm>
+                      <a:off x="0" y="0"/>
+                      <a:ext cx="5248910" cy="2919730"/>
+                    </a:xfrm>
+                    <a:prstGeom prst="rect">
+                      <a:avLst/>
+                    </a:prstGeom>
+                    <a:noFill/>
+                    <a:ln w="9525">
+                      <a:noFill/>
+                    </a:ln>
+                  </pic:spPr>
+                </pic:pic>
+              </a:graphicData>
+            </a:graphic>
+          </wp:inline>
+        </w:drawing>
+      </w:r>
+    </w:p>
+    <w:p>
+      <w:pPr>
+        <w:pStyle w:val="3"/>
+        <w:keepNext w:val="0"/>
+        <w:keepLines w:val="0"/>
+        <w:widowControl/>
+        <w:suppressLineNumbers w:val="0"/>
+        <w:pBdr>
+          <w:bottom w:val="none" w:color="auto" w:sz="0" w:space="0"/>
+        </w:pBdr>
+        <w:shd w:val="clear" w:fill="FFFFFF"/>
+        <w:spacing w:before="288" w:beforeAutospacing="0" w:after="192" w:afterAutospacing="0" w:line="15" w:lineRule="atLeast"/>
+        <w:ind w:left="0" w:firstLine="0"/>
+        <w:rPr>
+          <w:rFonts w:hint="default" w:ascii="Segoe UI" w:hAnsi="Segoe UI" w:eastAsia="Segoe UI" w:cs="Segoe UI"/>
+          <w:b/>
+          <w:bCs/>
+          <w:i w:val="0"/>
+          <w:iCs w:val="0"/>
+          <w:caps w:val="0"/>
+          <w:color w:val="24292F"/>
+          <w:spacing w:val="0"/>
+          <w:sz w:val="31"/>
+          <w:szCs w:val="31"/>
+        </w:rPr>
+      </w:pPr>
+      <w:r>
+        <w:rPr>
+          <w:rFonts w:hint="default" w:ascii="Segoe UI" w:hAnsi="Segoe UI" w:eastAsia="Segoe UI" w:cs="Segoe UI"/>
+          <w:b/>
+          <w:bCs/>
+          <w:i w:val="0"/>
+          <w:iCs w:val="0"/>
+          <w:caps w:val="0"/>
+          <w:spacing w:val="0"/>
+          <w:sz w:val="31"/>
+          <w:szCs w:val="31"/>
+          <w:u w:val="none"/>
+          <w:shd w:val="clear" w:fill="FFFFFF"/>
+        </w:rPr>
+        <w:fldChar w:fldCharType="begin"/>
+      </w:r>
+      <w:r>
+        <w:rPr>
+          <w:rFonts w:hint="default" w:ascii="Segoe UI" w:hAnsi="Segoe UI" w:eastAsia="Segoe UI" w:cs="Segoe UI"/>
+          <w:b/>
+          <w:bCs/>
+          <w:i w:val="0"/>
+          <w:iCs w:val="0"/>
+          <w:caps w:val="0"/>
+          <w:spacing w:val="0"/>
+          <w:sz w:val="31"/>
+          <w:szCs w:val="31"/>
+          <w:u w:val="none"/>
+          <w:shd w:val="clear" w:fill="FFFFFF"/>
+        </w:rPr>
+        <w:instrText xml:space="preserve"> HYPERLINK "https://github.com/TruongDoo/Milo/blob/main/019101025 - Do An Truong.md" \l "%C6%B0u-%C4%91i%E1%BB%83m-v%C3%A0-nh%C6%B0%E1%BB%A3c-%C4%91i%E1%BB%83m" </w:instrText>
+      </w:r>
+      <w:r>
+        <w:rPr>
+          <w:rFonts w:hint="default" w:ascii="Segoe UI" w:hAnsi="Segoe UI" w:eastAsia="Segoe UI" w:cs="Segoe UI"/>
+          <w:b/>
+          <w:bCs/>
+          <w:i w:val="0"/>
+          <w:iCs w:val="0"/>
+          <w:caps w:val="0"/>
+          <w:spacing w:val="0"/>
+          <w:sz w:val="31"/>
+          <w:szCs w:val="31"/>
+          <w:u w:val="none"/>
+          <w:shd w:val="clear" w:fill="FFFFFF"/>
+        </w:rPr>
+        <w:fldChar w:fldCharType="separate"/>
+      </w:r>
+      <w:r>
+        <w:rPr>
+          <w:rFonts w:hint="default" w:ascii="Segoe UI" w:hAnsi="Segoe UI" w:eastAsia="Segoe UI" w:cs="Segoe UI"/>
+          <w:b/>
+          <w:bCs/>
+          <w:i w:val="0"/>
+          <w:iCs w:val="0"/>
+          <w:caps w:val="0"/>
+          <w:spacing w:val="0"/>
+          <w:sz w:val="31"/>
+          <w:szCs w:val="31"/>
+          <w:u w:val="none"/>
+          <w:shd w:val="clear" w:fill="FFFFFF"/>
+        </w:rPr>
+        <w:fldChar w:fldCharType="end"/>
+      </w:r>
+      <w:r>
+        <w:rPr>
+          <w:rFonts w:hint="default" w:ascii="Segoe UI" w:hAnsi="Segoe UI" w:eastAsia="Segoe UI" w:cs="Segoe UI"/>
+          <w:b/>
+          <w:bCs/>
+          <w:i w:val="0"/>
+          <w:iCs w:val="0"/>
+          <w:caps w:val="0"/>
+          <w:color w:val="24292F"/>
+          <w:spacing w:val="0"/>
+          <w:sz w:val="31"/>
+          <w:szCs w:val="31"/>
+          <w:shd w:val="clear" w:fill="FFFFFF"/>
+        </w:rPr>
+        <w:t>Ưu điểm và nhược điểm:</w:t>
+      </w:r>
+    </w:p>
+    <w:p>
+      <w:pPr>
+        <w:pStyle w:val="4"/>
+        <w:keepNext w:val="0"/>
+        <w:keepLines w:val="0"/>
+        <w:widowControl/>
+        <w:suppressLineNumbers w:val="0"/>
+        <w:shd w:val="clear" w:fill="FFFFFF"/>
+        <w:spacing w:before="288" w:beforeAutospacing="0" w:after="192" w:afterAutospacing="0" w:line="15" w:lineRule="atLeast"/>
+        <w:ind w:left="0" w:firstLine="0"/>
+        <w:rPr>
+          <w:rFonts w:hint="default" w:ascii="Segoe UI" w:hAnsi="Segoe UI" w:eastAsia="Segoe UI" w:cs="Segoe UI"/>
+          <w:b/>
+          <w:bCs/>
+          <w:i w:val="0"/>
+          <w:iCs w:val="0"/>
+          <w:caps w:val="0"/>
+          <w:color w:val="24292F"/>
+          <w:spacing w:val="0"/>
+          <w:sz w:val="19"/>
+          <w:szCs w:val="19"/>
+        </w:rPr>
+      </w:pPr>
+      <w:r>
+        <w:rPr>
+          <w:rFonts w:hint="default" w:ascii="Segoe UI" w:hAnsi="Segoe UI" w:eastAsia="Segoe UI" w:cs="Segoe UI"/>
+          <w:b/>
+          <w:bCs/>
+          <w:i w:val="0"/>
+          <w:iCs w:val="0"/>
+          <w:caps w:val="0"/>
+          <w:spacing w:val="0"/>
+          <w:sz w:val="19"/>
+          <w:szCs w:val="19"/>
+          <w:u w:val="none"/>
+          <w:shd w:val="clear" w:fill="FFFFFF"/>
+        </w:rPr>
+        <w:fldChar w:fldCharType="begin"/>
+      </w:r>
+      <w:r>
+        <w:rPr>
+          <w:rFonts w:hint="default" w:ascii="Segoe UI" w:hAnsi="Segoe UI" w:eastAsia="Segoe UI" w:cs="Segoe UI"/>
+          <w:b/>
+          <w:bCs/>
+          <w:i w:val="0"/>
+          <w:iCs w:val="0"/>
+          <w:caps w:val="0"/>
+          <w:spacing w:val="0"/>
+          <w:sz w:val="19"/>
+          <w:szCs w:val="19"/>
+          <w:u w:val="none"/>
+          <w:shd w:val="clear" w:fill="FFFFFF"/>
+        </w:rPr>
+        <w:instrText xml:space="preserve"> HYPERLINK "https://github.com/TruongDoo/Milo/blob/main/019101025 - Do An Truong.md" \l "l%E1%BB%A3i-%C3%ADch" </w:instrText>
+      </w:r>
+      <w:r>
+        <w:rPr>
+          <w:rFonts w:hint="default" w:ascii="Segoe UI" w:hAnsi="Segoe UI" w:eastAsia="Segoe UI" w:cs="Segoe UI"/>
+          <w:b/>
+          <w:bCs/>
+          <w:i w:val="0"/>
+          <w:iCs w:val="0"/>
+          <w:caps w:val="0"/>
+          <w:spacing w:val="0"/>
+          <w:sz w:val="19"/>
+          <w:szCs w:val="19"/>
+          <w:u w:val="none"/>
+          <w:shd w:val="clear" w:fill="FFFFFF"/>
+        </w:rPr>
+        <w:fldChar w:fldCharType="separate"/>
+      </w:r>
+      <w:r>
+        <w:rPr>
+          <w:rFonts w:hint="default" w:ascii="Segoe UI" w:hAnsi="Segoe UI" w:eastAsia="Segoe UI" w:cs="Segoe UI"/>
+          <w:b/>
+          <w:bCs/>
+          <w:i w:val="0"/>
+          <w:iCs w:val="0"/>
+          <w:caps w:val="0"/>
+          <w:spacing w:val="0"/>
+          <w:sz w:val="19"/>
+          <w:szCs w:val="19"/>
+          <w:u w:val="none"/>
+          <w:shd w:val="clear" w:fill="FFFFFF"/>
+        </w:rPr>
+        <w:fldChar w:fldCharType="end"/>
+      </w:r>
+      <w:r>
+        <w:rPr>
+          <w:rFonts w:hint="default" w:ascii="Segoe UI" w:hAnsi="Segoe UI" w:eastAsia="Segoe UI" w:cs="Segoe UI"/>
+          <w:b/>
+          <w:bCs/>
+          <w:i w:val="0"/>
+          <w:iCs w:val="0"/>
+          <w:caps w:val="0"/>
+          <w:color w:val="24292F"/>
+          <w:spacing w:val="0"/>
+          <w:sz w:val="19"/>
+          <w:szCs w:val="19"/>
+          <w:shd w:val="clear" w:fill="FFFFFF"/>
+        </w:rPr>
+        <w:t>Lợi ích</w:t>
+      </w:r>
+    </w:p>
+    <w:p>
+      <w:pPr>
+        <w:keepNext w:val="0"/>
+        <w:keepLines w:val="0"/>
+        <w:widowControl/>
+        <w:numPr>
+          <w:ilvl w:val="0"/>
+          <w:numId w:val="8"/>
+        </w:numPr>
+        <w:suppressLineNumbers w:val="0"/>
+        <w:tabs>
+          <w:tab w:val="clear" w:pos="420"/>
+        </w:tabs>
+        <w:spacing w:before="0" w:beforeAutospacing="1" w:after="0" w:afterAutospacing="1"/>
+        <w:ind w:left="420" w:leftChars="0" w:hanging="420" w:firstLineChars="0"/>
+      </w:pPr>
+      <w:r>
+        <w:rPr>
+          <w:rFonts w:hint="default" w:ascii="Segoe UI" w:hAnsi="Segoe UI" w:eastAsia="Segoe UI" w:cs="Segoe UI"/>
+          <w:i w:val="0"/>
+          <w:iCs w:val="0"/>
+          <w:caps w:val="0"/>
+          <w:color w:val="24292F"/>
+          <w:spacing w:val="0"/>
+          <w:sz w:val="19"/>
+          <w:szCs w:val="19"/>
+          <w:bdr w:val="none" w:color="auto" w:sz="0" w:space="0"/>
+          <w:shd w:val="clear" w:fill="FFFFFF"/>
+        </w:rPr>
+        <w:t>Spring Boot được phát triển nhằm giúp người không có nhiều kiến thức lập trình vẫn có thể xây dựng ứng dụng.</w:t>
+      </w:r>
+    </w:p>
+    <w:p>
+      <w:pPr>
+        <w:keepNext w:val="0"/>
+        <w:keepLines w:val="0"/>
+        <w:widowControl/>
+        <w:numPr>
+          <w:ilvl w:val="0"/>
+          <w:numId w:val="8"/>
+        </w:numPr>
+        <w:suppressLineNumbers w:val="0"/>
+        <w:tabs>
+          <w:tab w:val="clear" w:pos="420"/>
+        </w:tabs>
+        <w:spacing w:before="53" w:beforeAutospacing="0" w:after="0" w:afterAutospacing="1"/>
+        <w:ind w:left="420" w:leftChars="0" w:hanging="420" w:firstLineChars="0"/>
+      </w:pPr>
+      <w:r>
+        <w:rPr>
+          <w:rFonts w:hint="default" w:ascii="Segoe UI" w:hAnsi="Segoe UI" w:eastAsia="Segoe UI" w:cs="Segoe UI"/>
+          <w:i w:val="0"/>
+          <w:iCs w:val="0"/>
+          <w:caps w:val="0"/>
+          <w:color w:val="24292F"/>
+          <w:spacing w:val="0"/>
+          <w:sz w:val="19"/>
+          <w:szCs w:val="19"/>
+          <w:bdr w:val="none" w:color="auto" w:sz="0" w:space="0"/>
+          <w:shd w:val="clear" w:fill="FFFFFF"/>
+        </w:rPr>
+        <w:t>Giảm thời gian lập trình xuống tối thiểu.</w:t>
+      </w:r>
+    </w:p>
+    <w:p>
+      <w:pPr>
+        <w:keepNext w:val="0"/>
+        <w:keepLines w:val="0"/>
+        <w:widowControl/>
+        <w:numPr>
+          <w:ilvl w:val="0"/>
+          <w:numId w:val="8"/>
+        </w:numPr>
+        <w:suppressLineNumbers w:val="0"/>
+        <w:tabs>
+          <w:tab w:val="clear" w:pos="420"/>
+        </w:tabs>
+        <w:spacing w:before="53" w:beforeAutospacing="0" w:after="0" w:afterAutospacing="1"/>
+        <w:ind w:left="420" w:leftChars="0" w:hanging="420" w:firstLineChars="0"/>
+      </w:pPr>
+      <w:r>
+        <w:rPr>
+          <w:rFonts w:hint="default" w:ascii="Segoe UI" w:hAnsi="Segoe UI" w:eastAsia="Segoe UI" w:cs="Segoe UI"/>
+          <w:i w:val="0"/>
+          <w:iCs w:val="0"/>
+          <w:caps w:val="0"/>
+          <w:color w:val="24292F"/>
+          <w:spacing w:val="0"/>
+          <w:sz w:val="19"/>
+          <w:szCs w:val="19"/>
+          <w:bdr w:val="none" w:color="auto" w:sz="0" w:space="0"/>
+          <w:shd w:val="clear" w:fill="FFFFFF"/>
+        </w:rPr>
+        <w:t>Gia tăng năng suất trong lập trình.</w:t>
+      </w:r>
+    </w:p>
+    <w:p>
+      <w:pPr>
+        <w:keepNext w:val="0"/>
+        <w:keepLines w:val="0"/>
+        <w:widowControl/>
+        <w:numPr>
+          <w:ilvl w:val="0"/>
+          <w:numId w:val="8"/>
+        </w:numPr>
+        <w:suppressLineNumbers w:val="0"/>
+        <w:tabs>
+          <w:tab w:val="clear" w:pos="420"/>
+        </w:tabs>
+        <w:spacing w:before="53" w:beforeAutospacing="0" w:after="0" w:afterAutospacing="1"/>
+        <w:ind w:left="420" w:leftChars="0" w:hanging="420" w:firstLineChars="0"/>
+      </w:pPr>
+      <w:r>
+        <w:rPr>
+          <w:rFonts w:hint="default" w:ascii="Segoe UI" w:hAnsi="Segoe UI" w:eastAsia="Segoe UI" w:cs="Segoe UI"/>
+          <w:i w:val="0"/>
+          <w:iCs w:val="0"/>
+          <w:caps w:val="0"/>
+          <w:color w:val="24292F"/>
+          <w:spacing w:val="0"/>
+          <w:sz w:val="19"/>
+          <w:szCs w:val="19"/>
+          <w:bdr w:val="none" w:color="auto" w:sz="0" w:space="0"/>
+          <w:shd w:val="clear" w:fill="FFFFFF"/>
+        </w:rPr>
+        <w:t>Spring Boot được phát triển tối ưu sao cho việc cấu hình XML trở nên đơn giản nhất trong Spring.</w:t>
+      </w:r>
+    </w:p>
+    <w:p>
+      <w:pPr>
+        <w:keepNext w:val="0"/>
+        <w:keepLines w:val="0"/>
+        <w:widowControl/>
+        <w:numPr>
+          <w:ilvl w:val="0"/>
+          <w:numId w:val="8"/>
+        </w:numPr>
+        <w:suppressLineNumbers w:val="0"/>
+        <w:tabs>
+          <w:tab w:val="clear" w:pos="420"/>
+        </w:tabs>
+        <w:spacing w:before="53" w:beforeAutospacing="0" w:after="0" w:afterAutospacing="1"/>
+        <w:ind w:left="420" w:leftChars="0" w:hanging="420" w:firstLineChars="0"/>
+      </w:pPr>
+      <w:r>
+        <w:rPr>
+          <w:rFonts w:hint="default" w:ascii="Segoe UI" w:hAnsi="Segoe UI" w:eastAsia="Segoe UI" w:cs="Segoe UI"/>
+          <w:i w:val="0"/>
+          <w:iCs w:val="0"/>
+          <w:caps w:val="0"/>
+          <w:color w:val="24292F"/>
+          <w:spacing w:val="0"/>
+          <w:sz w:val="19"/>
+          <w:szCs w:val="19"/>
+          <w:bdr w:val="none" w:color="auto" w:sz="0" w:space="0"/>
+          <w:shd w:val="clear" w:fill="FFFFFF"/>
+        </w:rPr>
+        <w:t>Spring Boot được phát triển sao cho việc lập trình trở nên nhanh chóng và dễ dàng.</w:t>
+      </w:r>
+    </w:p>
+    <w:p>
+      <w:pPr>
+        <w:keepNext w:val="0"/>
+        <w:keepLines w:val="0"/>
+        <w:widowControl/>
+        <w:numPr>
+          <w:ilvl w:val="0"/>
+          <w:numId w:val="8"/>
+        </w:numPr>
+        <w:suppressLineNumbers w:val="0"/>
+        <w:tabs>
+          <w:tab w:val="clear" w:pos="420"/>
+        </w:tabs>
+        <w:spacing w:before="53" w:beforeAutospacing="0" w:after="0" w:afterAutospacing="1"/>
+        <w:ind w:left="420" w:leftChars="0" w:hanging="420" w:firstLineChars="0"/>
+      </w:pPr>
+      <w:r>
+        <w:rPr>
+          <w:rFonts w:hint="default" w:ascii="Segoe UI" w:hAnsi="Segoe UI" w:eastAsia="Segoe UI" w:cs="Segoe UI"/>
+          <w:i w:val="0"/>
+          <w:iCs w:val="0"/>
+          <w:caps w:val="0"/>
+          <w:color w:val="24292F"/>
+          <w:spacing w:val="0"/>
+          <w:sz w:val="19"/>
+          <w:szCs w:val="19"/>
+          <w:bdr w:val="none" w:color="auto" w:sz="0" w:space="0"/>
+          <w:shd w:val="clear" w:fill="FFFFFF"/>
+        </w:rPr>
+        <w:t>Tạo ứng dụng một cách độc lập, có thể chạy trên cả nền tảng Java Web.</w:t>
+      </w:r>
+    </w:p>
+    <w:p>
+      <w:pPr>
+        <w:keepNext w:val="0"/>
+        <w:keepLines w:val="0"/>
+        <w:widowControl/>
+        <w:numPr>
+          <w:ilvl w:val="0"/>
+          <w:numId w:val="8"/>
+        </w:numPr>
+        <w:suppressLineNumbers w:val="0"/>
+        <w:tabs>
+          <w:tab w:val="clear" w:pos="420"/>
+        </w:tabs>
+        <w:spacing w:before="53" w:beforeAutospacing="0" w:after="0" w:afterAutospacing="1"/>
+        <w:ind w:left="420" w:leftChars="0" w:hanging="420" w:firstLineChars="0"/>
+      </w:pPr>
+      <w:r>
+        <w:rPr>
+          <w:rFonts w:hint="default" w:ascii="Segoe UI" w:hAnsi="Segoe UI" w:eastAsia="Segoe UI" w:cs="Segoe UI"/>
+          <w:i w:val="0"/>
+          <w:iCs w:val="0"/>
+          <w:caps w:val="0"/>
+          <w:color w:val="24292F"/>
+          <w:spacing w:val="0"/>
+          <w:sz w:val="19"/>
+          <w:szCs w:val="19"/>
+          <w:bdr w:val="none" w:color="auto" w:sz="0" w:space="0"/>
+          <w:shd w:val="clear" w:fill="FFFFFF"/>
+        </w:rPr>
+        <w:t>Ngoài ra còn có nhiều plugins để phát triển nhanh chóng bằng các công cụ như Build như Maven hoặc Gradle.</w:t>
+      </w:r>
+    </w:p>
+    <w:p>
+      <w:pPr>
+        <w:keepNext w:val="0"/>
+        <w:keepLines w:val="0"/>
+        <w:widowControl/>
+        <w:numPr>
+          <w:ilvl w:val="0"/>
+          <w:numId w:val="8"/>
+        </w:numPr>
+        <w:suppressLineNumbers w:val="0"/>
+        <w:tabs>
+          <w:tab w:val="clear" w:pos="420"/>
+        </w:tabs>
+        <w:spacing w:before="53" w:beforeAutospacing="0" w:after="0" w:afterAutospacing="1"/>
+        <w:ind w:left="420" w:leftChars="0" w:hanging="420" w:firstLineChars="0"/>
+      </w:pPr>
+      <w:r>
+        <w:rPr>
+          <w:rFonts w:hint="default" w:ascii="Segoe UI" w:hAnsi="Segoe UI" w:eastAsia="Segoe UI" w:cs="Segoe UI"/>
+          <w:i w:val="0"/>
+          <w:iCs w:val="0"/>
+          <w:caps w:val="0"/>
+          <w:color w:val="24292F"/>
+          <w:spacing w:val="0"/>
+          <w:sz w:val="19"/>
+          <w:szCs w:val="19"/>
+          <w:bdr w:val="none" w:color="auto" w:sz="0" w:space="0"/>
+          <w:shd w:val="clear" w:fill="FFFFFF"/>
+        </w:rPr>
+        <w:t>Cung cấp nhiều plugin.</w:t>
+      </w:r>
+    </w:p>
+    <w:p>
+      <w:pPr>
+        <w:pStyle w:val="4"/>
+        <w:keepNext w:val="0"/>
+        <w:keepLines w:val="0"/>
+        <w:widowControl/>
+        <w:suppressLineNumbers w:val="0"/>
+        <w:shd w:val="clear" w:fill="FFFFFF"/>
+        <w:spacing w:before="288" w:beforeAutospacing="0" w:after="192" w:afterAutospacing="0" w:line="15" w:lineRule="atLeast"/>
+        <w:ind w:left="0" w:firstLine="0"/>
+        <w:rPr>
+          <w:rFonts w:hint="default" w:ascii="Segoe UI" w:hAnsi="Segoe UI" w:eastAsia="Segoe UI" w:cs="Segoe UI"/>
+          <w:b/>
+          <w:bCs/>
+          <w:i w:val="0"/>
+          <w:iCs w:val="0"/>
+          <w:caps w:val="0"/>
+          <w:color w:val="24292F"/>
+          <w:spacing w:val="0"/>
+          <w:sz w:val="19"/>
+          <w:szCs w:val="19"/>
+        </w:rPr>
+      </w:pPr>
+      <w:r>
+        <w:rPr>
+          <w:rFonts w:hint="default" w:ascii="Segoe UI" w:hAnsi="Segoe UI" w:eastAsia="Segoe UI" w:cs="Segoe UI"/>
+          <w:b/>
+          <w:bCs/>
+          <w:i w:val="0"/>
+          <w:iCs w:val="0"/>
+          <w:caps w:val="0"/>
+          <w:spacing w:val="0"/>
+          <w:sz w:val="19"/>
+          <w:szCs w:val="19"/>
+          <w:u w:val="none"/>
+          <w:shd w:val="clear" w:fill="FFFFFF"/>
+        </w:rPr>
+        <w:fldChar w:fldCharType="begin"/>
+      </w:r>
+      <w:r>
+        <w:rPr>
+          <w:rFonts w:hint="default" w:ascii="Segoe UI" w:hAnsi="Segoe UI" w:eastAsia="Segoe UI" w:cs="Segoe UI"/>
+          <w:b/>
+          <w:bCs/>
+          <w:i w:val="0"/>
+          <w:iCs w:val="0"/>
+          <w:caps w:val="0"/>
+          <w:spacing w:val="0"/>
+          <w:sz w:val="19"/>
+          <w:szCs w:val="19"/>
+          <w:u w:val="none"/>
+          <w:shd w:val="clear" w:fill="FFFFFF"/>
+        </w:rPr>
+        <w:instrText xml:space="preserve"> HYPERLINK "https://github.com/TruongDoo/Milo/blob/main/019101025 - Do An Truong.md" \l "h%E1%BA%A1n-ch%E1%BA%BF" </w:instrText>
+      </w:r>
+      <w:r>
+        <w:rPr>
+          <w:rFonts w:hint="default" w:ascii="Segoe UI" w:hAnsi="Segoe UI" w:eastAsia="Segoe UI" w:cs="Segoe UI"/>
+          <w:b/>
+          <w:bCs/>
+          <w:i w:val="0"/>
+          <w:iCs w:val="0"/>
+          <w:caps w:val="0"/>
+          <w:spacing w:val="0"/>
+          <w:sz w:val="19"/>
+          <w:szCs w:val="19"/>
+          <w:u w:val="none"/>
+          <w:shd w:val="clear" w:fill="FFFFFF"/>
+        </w:rPr>
+        <w:fldChar w:fldCharType="separate"/>
+      </w:r>
+      <w:r>
+        <w:rPr>
+          <w:rFonts w:hint="default" w:ascii="Segoe UI" w:hAnsi="Segoe UI" w:eastAsia="Segoe UI" w:cs="Segoe UI"/>
+          <w:b/>
+          <w:bCs/>
+          <w:i w:val="0"/>
+          <w:iCs w:val="0"/>
+          <w:caps w:val="0"/>
+          <w:spacing w:val="0"/>
+          <w:sz w:val="19"/>
+          <w:szCs w:val="19"/>
+          <w:u w:val="none"/>
+          <w:shd w:val="clear" w:fill="FFFFFF"/>
+        </w:rPr>
+        <w:fldChar w:fldCharType="end"/>
+      </w:r>
+      <w:r>
+        <w:rPr>
+          <w:rFonts w:hint="default" w:ascii="Segoe UI" w:hAnsi="Segoe UI" w:eastAsia="Segoe UI" w:cs="Segoe UI"/>
+          <w:b/>
+          <w:bCs/>
+          <w:i w:val="0"/>
+          <w:iCs w:val="0"/>
+          <w:caps w:val="0"/>
+          <w:color w:val="24292F"/>
+          <w:spacing w:val="0"/>
+          <w:sz w:val="19"/>
+          <w:szCs w:val="19"/>
+          <w:shd w:val="clear" w:fill="FFFFFF"/>
+        </w:rPr>
+        <w:t>Hạn chế</w:t>
+      </w:r>
+    </w:p>
+    <w:p>
+      <w:pPr>
+        <w:keepNext w:val="0"/>
+        <w:keepLines w:val="0"/>
+        <w:widowControl/>
+        <w:numPr>
+          <w:ilvl w:val="0"/>
+          <w:numId w:val="8"/>
+        </w:numPr>
+        <w:suppressLineNumbers w:val="0"/>
+        <w:tabs>
+          <w:tab w:val="clear" w:pos="420"/>
+        </w:tabs>
+        <w:spacing w:before="0" w:beforeAutospacing="1" w:after="0" w:afterAutospacing="1"/>
+        <w:ind w:left="420" w:leftChars="0" w:hanging="420" w:firstLineChars="0"/>
+      </w:pPr>
+      <w:r>
+        <w:rPr>
+          <w:rFonts w:hint="default" w:ascii="Segoe UI" w:hAnsi="Segoe UI" w:eastAsia="Segoe UI" w:cs="Segoe UI"/>
+          <w:i w:val="0"/>
+          <w:iCs w:val="0"/>
+          <w:caps w:val="0"/>
+          <w:color w:val="24292F"/>
+          <w:spacing w:val="0"/>
+          <w:sz w:val="19"/>
+          <w:szCs w:val="19"/>
+          <w:bdr w:val="none" w:color="auto" w:sz="0" w:space="0"/>
+          <w:shd w:val="clear" w:fill="FFFFFF"/>
+        </w:rPr>
+        <w:t>Thiếu kiểm soát. Do style cố định, Spring Boot tạo ra nhiều phụ thuộc không được sử dụng dẫn đến kích thước tệp triển khai lớn.</w:t>
+      </w:r>
+    </w:p>
+    <w:p>
+      <w:pPr>
+        <w:keepNext w:val="0"/>
+        <w:keepLines w:val="0"/>
+        <w:widowControl/>
+        <w:numPr>
+          <w:ilvl w:val="0"/>
+          <w:numId w:val="8"/>
+        </w:numPr>
+        <w:suppressLineNumbers w:val="0"/>
+        <w:tabs>
+          <w:tab w:val="clear" w:pos="420"/>
+        </w:tabs>
+        <w:spacing w:before="53" w:beforeAutospacing="0" w:after="0" w:afterAutospacing="1"/>
+        <w:ind w:left="420" w:leftChars="0" w:hanging="420" w:firstLineChars="0"/>
+      </w:pPr>
+      <w:r>
+        <w:rPr>
+          <w:rFonts w:hint="default" w:ascii="Segoe UI" w:hAnsi="Segoe UI" w:eastAsia="Segoe UI" w:cs="Segoe UI"/>
+          <w:i w:val="0"/>
+          <w:iCs w:val="0"/>
+          <w:caps w:val="0"/>
+          <w:color w:val="24292F"/>
+          <w:spacing w:val="0"/>
+          <w:sz w:val="19"/>
+          <w:szCs w:val="19"/>
+          <w:bdr w:val="none" w:color="auto" w:sz="0" w:space="0"/>
+          <w:shd w:val="clear" w:fill="FFFFFF"/>
+        </w:rPr>
+        <w:t>Quá trình chuyển đổi dự án Spring cũ hoặc hiện có thành các ứng dụng Spring Boot nhiều khó khăn và tốn thời gian.</w:t>
+      </w:r>
+    </w:p>
+    <w:p>
+      <w:pPr>
+        <w:keepNext w:val="0"/>
+        <w:keepLines w:val="0"/>
+        <w:widowControl/>
+        <w:numPr>
+          <w:ilvl w:val="0"/>
+          <w:numId w:val="8"/>
+        </w:numPr>
+        <w:suppressLineNumbers w:val="0"/>
+        <w:tabs>
+          <w:tab w:val="clear" w:pos="420"/>
+        </w:tabs>
+        <w:spacing w:before="53" w:beforeAutospacing="0" w:after="0" w:afterAutospacing="1"/>
+        <w:ind w:left="420" w:leftChars="0" w:hanging="420" w:firstLineChars="0"/>
+      </w:pPr>
+      <w:r>
+        <w:rPr>
+          <w:rFonts w:hint="default" w:ascii="Segoe UI" w:hAnsi="Segoe UI" w:eastAsia="Segoe UI" w:cs="Segoe UI"/>
+          <w:i w:val="0"/>
+          <w:iCs w:val="0"/>
+          <w:caps w:val="0"/>
+          <w:color w:val="24292F"/>
+          <w:spacing w:val="0"/>
+          <w:sz w:val="19"/>
+          <w:szCs w:val="19"/>
+          <w:bdr w:val="none" w:color="auto" w:sz="0" w:space="0"/>
+          <w:shd w:val="clear" w:fill="FFFFFF"/>
+        </w:rPr>
+        <w:t>Không thích hợp cho các dự án quy mô lớn. Hoạt động liên tục với các microservices, theo nhiều nhà phát triển, Spring Boot không phù hợp để xây dựng các ứng dụng nguyên khối.</w:t>
+      </w:r>
+    </w:p>
+    <w:p>
+      <w:pPr>
+        <w:pStyle w:val="3"/>
+        <w:keepNext w:val="0"/>
+        <w:keepLines w:val="0"/>
+        <w:widowControl/>
+        <w:suppressLineNumbers w:val="0"/>
+        <w:pBdr>
+          <w:bottom w:val="none" w:color="auto" w:sz="0" w:space="0"/>
+        </w:pBdr>
+        <w:shd w:val="clear" w:fill="FFFFFF"/>
+        <w:spacing w:before="288" w:beforeAutospacing="0" w:after="192" w:afterAutospacing="0" w:line="15" w:lineRule="atLeast"/>
+        <w:ind w:left="0" w:firstLine="0"/>
+        <w:rPr>
+          <w:rFonts w:hint="default" w:ascii="Segoe UI" w:hAnsi="Segoe UI" w:eastAsia="Segoe UI" w:cs="Segoe UI"/>
+          <w:b/>
+          <w:bCs/>
+          <w:i w:val="0"/>
+          <w:iCs w:val="0"/>
+          <w:caps w:val="0"/>
+          <w:color w:val="24292F"/>
+          <w:spacing w:val="0"/>
+          <w:sz w:val="31"/>
+          <w:szCs w:val="31"/>
+        </w:rPr>
+      </w:pPr>
+      <w:r>
+        <w:rPr>
+          <w:rFonts w:hint="default" w:ascii="Segoe UI" w:hAnsi="Segoe UI" w:eastAsia="Segoe UI" w:cs="Segoe UI"/>
+          <w:b/>
+          <w:bCs/>
+          <w:i w:val="0"/>
+          <w:iCs w:val="0"/>
+          <w:caps w:val="0"/>
+          <w:spacing w:val="0"/>
+          <w:sz w:val="31"/>
+          <w:szCs w:val="31"/>
+          <w:u w:val="none"/>
+          <w:shd w:val="clear" w:fill="FFFFFF"/>
+        </w:rPr>
+        <w:fldChar w:fldCharType="begin"/>
+      </w:r>
+      <w:r>
+        <w:rPr>
+          <w:rFonts w:hint="default" w:ascii="Segoe UI" w:hAnsi="Segoe UI" w:eastAsia="Segoe UI" w:cs="Segoe UI"/>
+          <w:b/>
+          <w:bCs/>
+          <w:i w:val="0"/>
+          <w:iCs w:val="0"/>
+          <w:caps w:val="0"/>
+          <w:spacing w:val="0"/>
+          <w:sz w:val="31"/>
+          <w:szCs w:val="31"/>
+          <w:u w:val="none"/>
+          <w:shd w:val="clear" w:fill="FFFFFF"/>
+        </w:rPr>
+        <w:instrText xml:space="preserve"> HYPERLINK "https://github.com/TruongDoo/Milo/blob/main/019101025 - Do An Truong.md" \l "t%E1%BA%A1i-sao-s%E1%BB%AD-d%E1%BB%A5ng-spring-boot" </w:instrText>
+      </w:r>
+      <w:r>
+        <w:rPr>
+          <w:rFonts w:hint="default" w:ascii="Segoe UI" w:hAnsi="Segoe UI" w:eastAsia="Segoe UI" w:cs="Segoe UI"/>
+          <w:b/>
+          <w:bCs/>
+          <w:i w:val="0"/>
+          <w:iCs w:val="0"/>
+          <w:caps w:val="0"/>
+          <w:spacing w:val="0"/>
+          <w:sz w:val="31"/>
+          <w:szCs w:val="31"/>
+          <w:u w:val="none"/>
+          <w:shd w:val="clear" w:fill="FFFFFF"/>
+        </w:rPr>
+        <w:fldChar w:fldCharType="separate"/>
+      </w:r>
+      <w:r>
+        <w:rPr>
+          <w:rFonts w:hint="default" w:ascii="Segoe UI" w:hAnsi="Segoe UI" w:eastAsia="Segoe UI" w:cs="Segoe UI"/>
+          <w:b/>
+          <w:bCs/>
+          <w:i w:val="0"/>
+          <w:iCs w:val="0"/>
+          <w:caps w:val="0"/>
+          <w:spacing w:val="0"/>
+          <w:sz w:val="31"/>
+          <w:szCs w:val="31"/>
+          <w:u w:val="none"/>
+          <w:shd w:val="clear" w:fill="FFFFFF"/>
+        </w:rPr>
+        <w:fldChar w:fldCharType="end"/>
+      </w:r>
+      <w:r>
+        <w:rPr>
+          <w:rFonts w:hint="default" w:ascii="Segoe UI" w:hAnsi="Segoe UI" w:eastAsia="Segoe UI" w:cs="Segoe UI"/>
+          <w:b/>
+          <w:bCs/>
+          <w:i w:val="0"/>
+          <w:iCs w:val="0"/>
+          <w:caps w:val="0"/>
+          <w:color w:val="24292F"/>
+          <w:spacing w:val="0"/>
+          <w:sz w:val="31"/>
+          <w:szCs w:val="31"/>
+          <w:shd w:val="clear" w:fill="FFFFFF"/>
+        </w:rPr>
+        <w:t>Tại sao Sử dụng Spring Boot?</w:t>
+      </w:r>
+    </w:p>
+    <w:p>
+      <w:pPr>
+        <w:keepNext w:val="0"/>
+        <w:keepLines w:val="0"/>
+        <w:widowControl/>
+        <w:numPr>
+          <w:ilvl w:val="0"/>
+          <w:numId w:val="8"/>
+        </w:numPr>
+        <w:suppressLineNumbers w:val="0"/>
+        <w:tabs>
+          <w:tab w:val="clear" w:pos="420"/>
+        </w:tabs>
+        <w:spacing w:before="0" w:beforeAutospacing="1" w:after="0" w:afterAutospacing="1"/>
+        <w:ind w:left="420" w:leftChars="0" w:hanging="420" w:firstLineChars="0"/>
+      </w:pPr>
+      <w:r>
+        <w:rPr>
+          <w:rFonts w:hint="default" w:ascii="Segoe UI" w:hAnsi="Segoe UI" w:eastAsia="Segoe UI" w:cs="Segoe UI"/>
+          <w:i w:val="0"/>
+          <w:iCs w:val="0"/>
+          <w:caps w:val="0"/>
+          <w:color w:val="24292F"/>
+          <w:spacing w:val="0"/>
+          <w:sz w:val="19"/>
+          <w:szCs w:val="19"/>
+          <w:bdr w:val="none" w:color="auto" w:sz="0" w:space="0"/>
+          <w:shd w:val="clear" w:fill="FFFFFF"/>
+        </w:rPr>
+        <w:t>Tự động cấu hình, có máy chủ nhúng, độc lập.</w:t>
+      </w:r>
+    </w:p>
+    <w:p>
+      <w:pPr>
+        <w:keepNext w:val="0"/>
+        <w:keepLines w:val="0"/>
+        <w:widowControl/>
+        <w:numPr>
+          <w:ilvl w:val="0"/>
+          <w:numId w:val="8"/>
+        </w:numPr>
+        <w:suppressLineNumbers w:val="0"/>
+        <w:tabs>
+          <w:tab w:val="clear" w:pos="420"/>
+        </w:tabs>
+        <w:spacing w:before="53" w:beforeAutospacing="0" w:after="0" w:afterAutospacing="1"/>
+        <w:ind w:left="420" w:leftChars="0" w:hanging="420" w:firstLineChars="0"/>
+      </w:pPr>
+      <w:r>
+        <w:rPr>
+          <w:rFonts w:hint="default" w:ascii="Segoe UI" w:hAnsi="Segoe UI" w:eastAsia="Segoe UI" w:cs="Segoe UI"/>
+          <w:i w:val="0"/>
+          <w:iCs w:val="0"/>
+          <w:caps w:val="0"/>
+          <w:color w:val="24292F"/>
+          <w:spacing w:val="0"/>
+          <w:sz w:val="19"/>
+          <w:szCs w:val="19"/>
+          <w:bdr w:val="none" w:color="auto" w:sz="0" w:space="0"/>
+          <w:shd w:val="clear" w:fill="FFFFFF"/>
+        </w:rPr>
+        <w:t>Có nhiều tính năng vượt trội hơn các phần mềm khác.</w:t>
+      </w:r>
+    </w:p>
+    <w:p>
+      <w:pPr>
+        <w:keepNext w:val="0"/>
+        <w:keepLines w:val="0"/>
+        <w:widowControl/>
+        <w:numPr>
+          <w:ilvl w:val="0"/>
+          <w:numId w:val="8"/>
+        </w:numPr>
+        <w:suppressLineNumbers w:val="0"/>
+        <w:tabs>
+          <w:tab w:val="clear" w:pos="420"/>
+        </w:tabs>
+        <w:spacing w:before="53" w:beforeAutospacing="0" w:after="0" w:afterAutospacing="1"/>
+        <w:ind w:left="420" w:leftChars="0" w:hanging="420" w:firstLineChars="0"/>
+      </w:pPr>
+      <w:r>
+        <w:rPr>
+          <w:rFonts w:hint="default" w:ascii="Segoe UI" w:hAnsi="Segoe UI" w:eastAsia="Segoe UI" w:cs="Segoe UI"/>
+          <w:i w:val="0"/>
+          <w:iCs w:val="0"/>
+          <w:caps w:val="0"/>
+          <w:color w:val="24292F"/>
+          <w:spacing w:val="0"/>
+          <w:sz w:val="19"/>
+          <w:szCs w:val="19"/>
+          <w:bdr w:val="none" w:color="auto" w:sz="0" w:space="0"/>
+          <w:shd w:val="clear" w:fill="FFFFFF"/>
+        </w:rPr>
+        <w:t>Code đơn giản, dễ học, dễ sử dụng.</w:t>
+      </w:r>
+    </w:p>
+    <w:p>
+      <w:pPr>
+        <w:keepNext w:val="0"/>
+        <w:keepLines w:val="0"/>
+        <w:widowControl/>
+        <w:numPr>
+          <w:ilvl w:val="0"/>
+          <w:numId w:val="8"/>
+        </w:numPr>
+        <w:suppressLineNumbers w:val="0"/>
+        <w:tabs>
+          <w:tab w:val="clear" w:pos="420"/>
+        </w:tabs>
+        <w:spacing w:before="53" w:beforeAutospacing="0" w:after="0" w:afterAutospacing="1"/>
+        <w:ind w:left="420" w:leftChars="0" w:hanging="420" w:firstLineChars="0"/>
+      </w:pPr>
+      <w:r>
+        <w:rPr>
+          <w:rFonts w:hint="default" w:ascii="Segoe UI" w:hAnsi="Segoe UI" w:eastAsia="Segoe UI" w:cs="Segoe UI"/>
+          <w:i w:val="0"/>
+          <w:iCs w:val="0"/>
+          <w:caps w:val="0"/>
+          <w:color w:val="24292F"/>
+          <w:spacing w:val="0"/>
+          <w:sz w:val="19"/>
+          <w:szCs w:val="19"/>
+          <w:bdr w:val="none" w:color="auto" w:sz="0" w:space="0"/>
+          <w:shd w:val="clear" w:fill="FFFFFF"/>
+        </w:rPr>
+        <w:t>Dễ dàng tích hợp các mô-đun liên quan như Sping-MVC, Spring Data, Spring Sercurity, Spring Cloud,v.v…</w:t>
+      </w:r>
+    </w:p>
+    <w:p>
+      <w:pPr>
+        <w:pStyle w:val="3"/>
+        <w:keepNext w:val="0"/>
+        <w:keepLines w:val="0"/>
+        <w:widowControl/>
+        <w:suppressLineNumbers w:val="0"/>
+        <w:pBdr>
+          <w:bottom w:val="none" w:color="auto" w:sz="0" w:space="0"/>
+        </w:pBdr>
+        <w:shd w:val="clear" w:fill="FFFFFF"/>
+        <w:spacing w:before="288" w:beforeAutospacing="0" w:after="192" w:afterAutospacing="0" w:line="15" w:lineRule="atLeast"/>
+        <w:ind w:left="0" w:firstLine="0"/>
+        <w:rPr>
+          <w:rFonts w:hint="default" w:ascii="Segoe UI" w:hAnsi="Segoe UI" w:eastAsia="Segoe UI" w:cs="Segoe UI"/>
+          <w:b/>
+          <w:bCs/>
+          <w:i w:val="0"/>
+          <w:iCs w:val="0"/>
+          <w:caps w:val="0"/>
+          <w:color w:val="24292F"/>
+          <w:spacing w:val="0"/>
+          <w:sz w:val="31"/>
+          <w:szCs w:val="31"/>
+        </w:rPr>
+      </w:pPr>
+      <w:r>
+        <w:rPr>
+          <w:rFonts w:hint="default" w:ascii="Segoe UI" w:hAnsi="Segoe UI" w:eastAsia="Segoe UI" w:cs="Segoe UI"/>
+          <w:b/>
+          <w:bCs/>
+          <w:i w:val="0"/>
+          <w:iCs w:val="0"/>
+          <w:caps w:val="0"/>
+          <w:spacing w:val="0"/>
+          <w:sz w:val="31"/>
+          <w:szCs w:val="31"/>
+          <w:u w:val="none"/>
+          <w:shd w:val="clear" w:fill="FFFFFF"/>
+        </w:rPr>
+        <w:fldChar w:fldCharType="begin"/>
+      </w:r>
+      <w:r>
+        <w:rPr>
+          <w:rFonts w:hint="default" w:ascii="Segoe UI" w:hAnsi="Segoe UI" w:eastAsia="Segoe UI" w:cs="Segoe UI"/>
+          <w:b/>
+          <w:bCs/>
+          <w:i w:val="0"/>
+          <w:iCs w:val="0"/>
+          <w:caps w:val="0"/>
+          <w:spacing w:val="0"/>
+          <w:sz w:val="31"/>
+          <w:szCs w:val="31"/>
+          <w:u w:val="none"/>
+          <w:shd w:val="clear" w:fill="FFFFFF"/>
+        </w:rPr>
+        <w:instrText xml:space="preserve"> HYPERLINK "https://github.com/TruongDoo/Milo/blob/main/019101025 - Do An Truong.md" \l "t%E1%BA%A1i-sao-spring-boot-%C3%A1p-d%E1%BB%A5ng-trong-microservices" </w:instrText>
+      </w:r>
+      <w:r>
+        <w:rPr>
+          <w:rFonts w:hint="default" w:ascii="Segoe UI" w:hAnsi="Segoe UI" w:eastAsia="Segoe UI" w:cs="Segoe UI"/>
+          <w:b/>
+          <w:bCs/>
+          <w:i w:val="0"/>
+          <w:iCs w:val="0"/>
+          <w:caps w:val="0"/>
+          <w:spacing w:val="0"/>
+          <w:sz w:val="31"/>
+          <w:szCs w:val="31"/>
+          <w:u w:val="none"/>
+          <w:shd w:val="clear" w:fill="FFFFFF"/>
+        </w:rPr>
+        <w:fldChar w:fldCharType="separate"/>
+      </w:r>
+      <w:r>
+        <w:rPr>
+          <w:rFonts w:hint="default" w:ascii="Segoe UI" w:hAnsi="Segoe UI" w:eastAsia="Segoe UI" w:cs="Segoe UI"/>
+          <w:b/>
+          <w:bCs/>
+          <w:i w:val="0"/>
+          <w:iCs w:val="0"/>
+          <w:caps w:val="0"/>
+          <w:spacing w:val="0"/>
+          <w:sz w:val="31"/>
+          <w:szCs w:val="31"/>
+          <w:u w:val="none"/>
+          <w:shd w:val="clear" w:fill="FFFFFF"/>
+        </w:rPr>
+        <w:fldChar w:fldCharType="end"/>
+      </w:r>
+      <w:r>
+        <w:rPr>
+          <w:rFonts w:hint="default" w:ascii="Segoe UI" w:hAnsi="Segoe UI" w:eastAsia="Segoe UI" w:cs="Segoe UI"/>
+          <w:b/>
+          <w:bCs/>
+          <w:i w:val="0"/>
+          <w:iCs w:val="0"/>
+          <w:caps w:val="0"/>
+          <w:color w:val="24292F"/>
+          <w:spacing w:val="0"/>
+          <w:sz w:val="31"/>
+          <w:szCs w:val="31"/>
+          <w:shd w:val="clear" w:fill="FFFFFF"/>
+        </w:rPr>
+        <w:t>Tại sao Spring Boot áp dụng trong microservices?</w:t>
+      </w:r>
+    </w:p>
+    <w:p>
+      <w:pPr>
+        <w:pStyle w:val="10"/>
+        <w:keepNext w:val="0"/>
+        <w:keepLines w:val="0"/>
+        <w:widowControl/>
+        <w:suppressLineNumbers w:val="0"/>
+        <w:shd w:val="clear" w:fill="FFFFFF"/>
+        <w:spacing w:before="0" w:beforeAutospacing="0" w:after="192" w:afterAutospacing="0"/>
+        <w:ind w:left="0" w:firstLine="0"/>
+        <w:rPr>
+          <w:rFonts w:hint="default" w:ascii="Segoe UI" w:hAnsi="Segoe UI" w:eastAsia="Segoe UI" w:cs="Segoe UI"/>
+          <w:i w:val="0"/>
+          <w:iCs w:val="0"/>
+          <w:caps w:val="0"/>
+          <w:color w:val="24292F"/>
+          <w:spacing w:val="0"/>
+          <w:sz w:val="19"/>
+          <w:szCs w:val="19"/>
+        </w:rPr>
+      </w:pPr>
+      <w:r>
+        <w:rPr>
+          <w:rFonts w:hint="default" w:ascii="Segoe UI" w:hAnsi="Segoe UI" w:eastAsia="Segoe UI" w:cs="Segoe UI"/>
+          <w:i w:val="0"/>
+          <w:iCs w:val="0"/>
+          <w:caps w:val="0"/>
+          <w:color w:val="24292F"/>
+          <w:spacing w:val="0"/>
+          <w:sz w:val="19"/>
+          <w:szCs w:val="19"/>
+          <w:shd w:val="clear" w:fill="FFFFFF"/>
+        </w:rPr>
+        <w:t>Spring Boot cho phép xây dựng các ứng dụng sẵn sàng cho sản xuất một cách nhanh chóng và cung cấp các tính năng phi chức năng:</w:t>
+      </w:r>
+    </w:p>
+    <w:p>
+      <w:pPr>
+        <w:keepNext w:val="0"/>
+        <w:keepLines w:val="0"/>
+        <w:widowControl/>
+        <w:numPr>
+          <w:ilvl w:val="0"/>
+          <w:numId w:val="8"/>
+        </w:numPr>
+        <w:suppressLineNumbers w:val="0"/>
+        <w:tabs>
+          <w:tab w:val="clear" w:pos="420"/>
+        </w:tabs>
+        <w:spacing w:before="0" w:beforeAutospacing="1" w:after="0" w:afterAutospacing="1"/>
+        <w:ind w:left="420" w:leftChars="0" w:hanging="420" w:firstLineChars="0"/>
+      </w:pPr>
+      <w:bookmarkStart w:id="0" w:name="_GoBack"/>
+      <w:r>
+        <w:rPr>
+          <w:rFonts w:hint="default" w:ascii="Segoe UI" w:hAnsi="Segoe UI" w:eastAsia="Segoe UI" w:cs="Segoe UI"/>
+          <w:i w:val="0"/>
+          <w:iCs w:val="0"/>
+          <w:caps w:val="0"/>
+          <w:color w:val="24292F"/>
+          <w:spacing w:val="0"/>
+          <w:sz w:val="19"/>
+          <w:szCs w:val="19"/>
+          <w:bdr w:val="none" w:color="auto" w:sz="0" w:space="0"/>
+          <w:shd w:val="clear" w:fill="FFFFFF"/>
+        </w:rPr>
+        <w:t>Máy chủ nhúng dễ dàng triển khai với các vùng chứa.</w:t>
+      </w:r>
+    </w:p>
+    <w:p>
+      <w:pPr>
+        <w:keepNext w:val="0"/>
+        <w:keepLines w:val="0"/>
+        <w:widowControl/>
+        <w:numPr>
+          <w:ilvl w:val="0"/>
+          <w:numId w:val="8"/>
+        </w:numPr>
+        <w:suppressLineNumbers w:val="0"/>
+        <w:tabs>
+          <w:tab w:val="clear" w:pos="420"/>
+        </w:tabs>
+        <w:spacing w:before="53" w:beforeAutospacing="0" w:after="0" w:afterAutospacing="1"/>
+        <w:ind w:left="420" w:leftChars="0" w:hanging="420" w:firstLineChars="0"/>
+      </w:pPr>
+      <w:r>
+        <w:rPr>
+          <w:rFonts w:hint="default" w:ascii="Segoe UI" w:hAnsi="Segoe UI" w:eastAsia="Segoe UI" w:cs="Segoe UI"/>
+          <w:i w:val="0"/>
+          <w:iCs w:val="0"/>
+          <w:caps w:val="0"/>
+          <w:color w:val="24292F"/>
+          <w:spacing w:val="0"/>
+          <w:sz w:val="19"/>
+          <w:szCs w:val="19"/>
+          <w:bdr w:val="none" w:color="auto" w:sz="0" w:space="0"/>
+          <w:shd w:val="clear" w:fill="FFFFFF"/>
+        </w:rPr>
+        <w:t>Nó giúp theo dõi các thành phần bội số.</w:t>
+      </w:r>
+    </w:p>
+    <w:p>
+      <w:pPr>
+        <w:keepNext w:val="0"/>
+        <w:keepLines w:val="0"/>
+        <w:widowControl/>
+        <w:numPr>
+          <w:ilvl w:val="0"/>
+          <w:numId w:val="8"/>
+        </w:numPr>
+        <w:suppressLineNumbers w:val="0"/>
+        <w:tabs>
+          <w:tab w:val="clear" w:pos="420"/>
+        </w:tabs>
+        <w:spacing w:before="53" w:beforeAutospacing="0" w:after="0" w:afterAutospacing="1"/>
+        <w:ind w:left="420" w:leftChars="0" w:hanging="420" w:firstLineChars="0"/>
+      </w:pPr>
+      <w:r>
+        <w:rPr>
+          <w:rFonts w:hint="default" w:ascii="Segoe UI" w:hAnsi="Segoe UI" w:eastAsia="Segoe UI" w:cs="Segoe UI"/>
+          <w:i w:val="0"/>
+          <w:iCs w:val="0"/>
+          <w:caps w:val="0"/>
+          <w:color w:val="24292F"/>
+          <w:spacing w:val="0"/>
+          <w:sz w:val="19"/>
+          <w:szCs w:val="19"/>
+          <w:bdr w:val="none" w:color="auto" w:sz="0" w:space="0"/>
+          <w:shd w:val="clear" w:fill="FFFFFF"/>
+        </w:rPr>
+        <w:t>Nó giúp định cấu hình các thành phần bên ngoài.</w:t>
+      </w:r>
+    </w:p>
+    <w:bookmarkEnd w:id="0"/>
+    <w:p>
+      <w:pPr>
+        <w:pStyle w:val="10"/>
+        <w:keepNext w:val="0"/>
+        <w:keepLines w:val="0"/>
+        <w:widowControl/>
+        <w:suppressLineNumbers w:val="0"/>
+        <w:shd w:val="clear" w:fill="FFFFFF"/>
+        <w:spacing w:before="0" w:beforeAutospacing="0" w:after="192" w:afterAutospacing="0"/>
+        <w:ind w:left="0" w:firstLine="0"/>
+        <w:rPr>
+          <w:rFonts w:hint="default" w:ascii="Segoe UI" w:hAnsi="Segoe UI" w:eastAsia="Segoe UI" w:cs="Segoe UI"/>
+          <w:i w:val="0"/>
+          <w:iCs w:val="0"/>
+          <w:caps w:val="0"/>
+          <w:color w:val="24292F"/>
+          <w:spacing w:val="0"/>
+          <w:sz w:val="19"/>
+          <w:szCs w:val="19"/>
+        </w:rPr>
+      </w:pPr>
+      <w:r>
+        <w:rPr>
+          <w:rFonts w:hint="default" w:ascii="Segoe UI" w:hAnsi="Segoe UI" w:eastAsia="Segoe UI" w:cs="Segoe UI"/>
+          <w:i w:val="0"/>
+          <w:iCs w:val="0"/>
+          <w:caps w:val="0"/>
+          <w:color w:val="24292F"/>
+          <w:spacing w:val="0"/>
+          <w:sz w:val="19"/>
+          <w:szCs w:val="19"/>
+          <w:shd w:val="clear" w:fill="FFFFFF"/>
+        </w:rPr>
+        <w:t>Spring Boot đã trở thành một yếu tố không thể thiếu của hệ sinh thái Java, cung cấp một bộ công cụ hiệu quả và có thể mở rộng để xây dựng các ứng dụng Spring với kiến trúc microservices. Do thiết lập mặc định cho các bài kiểm tra đơn vị và tích hợp, nó cho phép các nhà phát triển tận hưởng quá trình triển khai và phát triển được tăng tốc. Hơn nữa, Spring Boot giúp các nhà phát triển xây dựng các ứng dụng mạnh với cấu hình rõ ràng và an toàn mà không tốn nhiều thời gian và công sức để có thêm kiến thức về Spring.</w:t>
+      </w:r>
+    </w:p>
+    <w:p>
+      <w:pPr>
+        <w:pStyle w:val="10"/>
+        <w:keepNext w:val="0"/>
+        <w:keepLines w:val="0"/>
+        <w:widowControl/>
+        <w:suppressLineNumbers w:val="0"/>
+        <w:shd w:val="clear" w:fill="FFFFFF"/>
+        <w:spacing w:before="0" w:beforeAutospacing="0" w:after="0" w:afterAutospacing="0"/>
+        <w:ind w:left="0" w:firstLine="0"/>
+        <w:rPr>
+          <w:rFonts w:hint="default" w:ascii="Segoe UI" w:hAnsi="Segoe UI" w:eastAsia="Segoe UI" w:cs="Segoe UI"/>
+          <w:i w:val="0"/>
+          <w:iCs w:val="0"/>
+          <w:caps w:val="0"/>
+          <w:color w:val="24292F"/>
+          <w:spacing w:val="0"/>
+          <w:sz w:val="19"/>
+          <w:szCs w:val="19"/>
+        </w:rPr>
+      </w:pPr>
+      <w:r>
+        <w:rPr>
+          <w:rFonts w:hint="default" w:ascii="Segoe UI" w:hAnsi="Segoe UI" w:eastAsia="Segoe UI" w:cs="Segoe UI"/>
+          <w:i w:val="0"/>
+          <w:iCs w:val="0"/>
+          <w:caps w:val="0"/>
+          <w:color w:val="auto"/>
+          <w:spacing w:val="0"/>
+          <w:sz w:val="19"/>
+          <w:szCs w:val="19"/>
+          <w:u w:val="none"/>
+          <w:bdr w:val="none" w:color="auto" w:sz="0" w:space="0"/>
+          <w:shd w:val="clear" w:fill="FFFFFF"/>
+        </w:rPr>
+        <w:drawing>
+          <wp:inline distT="0" distB="0" distL="114300" distR="114300">
+            <wp:extent cx="5881370" cy="3026410"/>
+            <wp:effectExtent l="0" t="0" r="1270" b="6350"/>
+            <wp:docPr id="3" name="Picture 4" descr="IMG_257">
+              <a:hlinkClick xmlns:a="http://schemas.openxmlformats.org/drawingml/2006/main" r:id="rId36"/>
+            </wp:docPr>
+            <wp:cNvGraphicFramePr>
+              <a:graphicFrameLocks xmlns:a="http://schemas.openxmlformats.org/drawingml/2006/main" noChangeAspect="1"/>
+            </wp:cNvGraphicFramePr>
+            <a:graphic xmlns:a="http://schemas.openxmlformats.org/drawingml/2006/main">
+              <a:graphicData uri="http://schemas.openxmlformats.org/drawingml/2006/picture">
+                <pic:pic xmlns:pic="http://schemas.openxmlformats.org/drawingml/2006/picture">
+                  <pic:nvPicPr>
+                    <pic:cNvPr id="3" name="Picture 4" descr="IMG_257"/>
+                    <pic:cNvPicPr>
+                      <a:picLocks noChangeAspect="1"/>
+                    </pic:cNvPicPr>
+                  </pic:nvPicPr>
+                  <pic:blipFill>
+                    <a:blip r:embed="rId37"/>
+                    <a:stretch>
+                      <a:fillRect/>
+                    </a:stretch>
+                  </pic:blipFill>
+                  <pic:spPr>
+                    <a:xfrm>
+                      <a:off x="0" y="0"/>
+                      <a:ext cx="5881370" cy="3026410"/>
+                    </a:xfrm>
+                    <a:prstGeom prst="rect">
+                      <a:avLst/>
+                    </a:prstGeom>
+                    <a:noFill/>
+                    <a:ln w="9525">
+                      <a:noFill/>
+                    </a:ln>
+                  </pic:spPr>
+                </pic:pic>
+              </a:graphicData>
+            </a:graphic>
+          </wp:inline>
+        </w:drawing>
+      </w:r>
+    </w:p>
+    <w:p>
+      <w:pPr>
+        <w:pStyle w:val="10"/>
+        <w:keepNext w:val="0"/>
+        <w:keepLines w:val="0"/>
+        <w:widowControl/>
+        <w:numPr>
+          <w:numId w:val="0"/>
+        </w:numPr>
+        <w:suppressLineNumbers w:val="0"/>
+        <w:spacing w:before="192" w:beforeAutospacing="0" w:after="192" w:afterAutospacing="0"/>
+        <w:ind w:leftChars="0"/>
+        <w:jc w:val="both"/>
+      </w:pPr>
     </w:p>
     <w:p>
       <w:pPr>

</xml_diff>